<commit_message>
updated transcript hmtl and transcript pdf
</commit_message>
<xml_diff>
--- a/Art Event Narrative.docx
+++ b/Art Event Narrative.docx
@@ -222,24 +222,6 @@
       </w:pPr>
       <w:r>
         <w:t xml:space="preserve">3. </w:t>
-      </w:r>
-    </w:p>
-    <w:p>
-      <w:r>
-        <w:t>Art is a way that I can not only isolate myself—because art is something that I do in a quiet place and focus—it’s also a thing I can use to show people who I am because of what I draw. And what I can show them with my art and what I can do with a pencil and paper is a way of creating a world that I can be happy in without being happy in the world that I am in right now.</w:t>
-      </w:r>
-    </w:p>
-    <w:p>
-      <w:pPr>
-        <w:pStyle w:val="Heading2"/>
-      </w:pPr>
-      <w:r>
-        <w:t xml:space="preserve">4. </w:t>
-      </w:r>
-    </w:p>
-    <w:p>
-      <w:r>
-        <w:t xml:space="preserve">What art means to me is something that allows me to escape from the world that I’m in now. It allows me to create a place where there’s people I’d love to be, especially as a person who draws mainly characters. It’s a way that I isolate myself from the world because I could just do things on my own. I can draw something on a piece of paper and be happy with it. </w:t>
       </w:r>
       <w:r>
         <w:br w:type="page"/>

</xml_diff>